<commit_message>
Date: 21 Dec 2025
</commit_message>
<xml_diff>
--- a/Assignments.docx
+++ b/Assignments.docx
@@ -356,8 +356,445 @@
           <w:lang w:val="en-US"/>
         </w:rPr>
       </w:pPr>
+      <w:r>
+        <w:rPr>
+          <w:sz w:val="24"/>
+          <w:szCs w:val="24"/>
+          <w:lang w:val="en-US"/>
+        </w:rPr>
+        <w:t>Accept selling amount and purchase amount from user and display whether it is profit or loss and how much?</w:t>
+      </w:r>
+    </w:p>
+    <w:p>
+      <w:pPr>
+        <w:pStyle w:val="ListParagraph"/>
+        <w:numPr>
+          <w:ilvl w:val="0"/>
+          <w:numId w:val="2"/>
+        </w:numPr>
+        <w:rPr>
+          <w:sz w:val="24"/>
+          <w:szCs w:val="24"/>
+          <w:lang w:val="en-US"/>
+        </w:rPr>
+      </w:pPr>
+      <w:r>
+        <w:rPr>
+          <w:sz w:val="24"/>
+          <w:szCs w:val="24"/>
+          <w:lang w:val="en-US"/>
+        </w:rPr>
+        <w:t>Accept a number from user and check whether it is odd or even.</w:t>
+      </w:r>
+    </w:p>
+    <w:p>
+      <w:pPr>
+        <w:pStyle w:val="ListParagraph"/>
+        <w:numPr>
+          <w:ilvl w:val="0"/>
+          <w:numId w:val="2"/>
+        </w:numPr>
+        <w:rPr>
+          <w:sz w:val="24"/>
+          <w:szCs w:val="24"/>
+          <w:lang w:val="en-US"/>
+        </w:rPr>
+      </w:pPr>
+      <w:r>
+        <w:rPr>
+          <w:sz w:val="24"/>
+          <w:szCs w:val="24"/>
+          <w:lang w:val="en-US"/>
+        </w:rPr>
+        <w:t>Accept a year from user and check whether it is leap or not?</w:t>
+      </w:r>
+    </w:p>
+    <w:p>
+      <w:pPr>
+        <w:pStyle w:val="ListParagraph"/>
+        <w:numPr>
+          <w:ilvl w:val="0"/>
+          <w:numId w:val="2"/>
+        </w:numPr>
+        <w:rPr>
+          <w:strike/>
+          <w:sz w:val="24"/>
+          <w:szCs w:val="24"/>
+          <w:lang w:val="en-US"/>
+        </w:rPr>
+      </w:pPr>
+      <w:r>
+        <w:rPr>
+          <w:strike/>
+          <w:sz w:val="24"/>
+          <w:szCs w:val="24"/>
+          <w:lang w:val="en-US"/>
+        </w:rPr>
+        <w:t>Accept a bank balance from user and show the message as "Low Balance" if balance is less than 2000 or display the message as "Balance is ok"</w:t>
+      </w:r>
+    </w:p>
+    <w:p>
+      <w:pPr>
+        <w:pStyle w:val="ListParagraph"/>
+        <w:numPr>
+          <w:ilvl w:val="0"/>
+          <w:numId w:val="2"/>
+        </w:numPr>
+        <w:rPr>
+          <w:sz w:val="24"/>
+          <w:szCs w:val="24"/>
+          <w:lang w:val="en-US"/>
+        </w:rPr>
+      </w:pPr>
+      <w:r>
+        <w:rPr>
+          <w:sz w:val="24"/>
+          <w:szCs w:val="24"/>
+          <w:lang w:val="en-US"/>
+        </w:rPr>
+        <w:t xml:space="preserve">Accept age from user and show the message as "You are valid for voting" if age is </w:t>
+      </w:r>
+      <w:proofErr w:type="spellStart"/>
+      <w:r>
+        <w:rPr>
+          <w:sz w:val="24"/>
+          <w:szCs w:val="24"/>
+          <w:lang w:val="en-US"/>
+        </w:rPr>
+        <w:t>grater</w:t>
+      </w:r>
+      <w:proofErr w:type="spellEnd"/>
+      <w:r>
+        <w:rPr>
+          <w:sz w:val="24"/>
+          <w:szCs w:val="24"/>
+          <w:lang w:val="en-US"/>
+        </w:rPr>
+        <w:t xml:space="preserve"> than or equal to 18 otherwise display the message as "You are not valid for voting"</w:t>
+      </w:r>
+    </w:p>
+    <w:p>
+      <w:pPr>
+        <w:pStyle w:val="ListParagraph"/>
+        <w:numPr>
+          <w:ilvl w:val="0"/>
+          <w:numId w:val="2"/>
+        </w:numPr>
+        <w:rPr>
+          <w:sz w:val="24"/>
+          <w:szCs w:val="24"/>
+          <w:lang w:val="en-US"/>
+        </w:rPr>
+      </w:pPr>
+      <w:r>
+        <w:rPr>
+          <w:sz w:val="24"/>
+          <w:szCs w:val="24"/>
+          <w:lang w:val="en-US"/>
+        </w:rPr>
+        <w:t xml:space="preserve">Accept marks of 5 subjects and </w:t>
+      </w:r>
+      <w:r>
+        <w:rPr>
+          <w:sz w:val="24"/>
+          <w:szCs w:val="24"/>
+          <w:lang w:val="en-US"/>
+        </w:rPr>
+        <w:t>calculate</w:t>
+      </w:r>
+      <w:r>
+        <w:rPr>
+          <w:sz w:val="24"/>
+          <w:szCs w:val="24"/>
+          <w:lang w:val="en-US"/>
+        </w:rPr>
+        <w:t xml:space="preserve"> total and average marks also display the grade as follows</w:t>
+      </w:r>
+      <w:r>
+        <w:rPr>
+          <w:sz w:val="24"/>
+          <w:szCs w:val="24"/>
+          <w:lang w:val="en-US"/>
+        </w:rPr>
+        <w:br/>
+      </w:r>
+      <w:r>
+        <w:rPr>
+          <w:sz w:val="24"/>
+          <w:szCs w:val="24"/>
+          <w:lang w:val="en-US"/>
+        </w:rPr>
+        <w:tab/>
+      </w:r>
+      <w:r>
+        <w:rPr>
+          <w:sz w:val="24"/>
+          <w:szCs w:val="24"/>
+          <w:lang w:val="en-US"/>
+        </w:rPr>
+        <w:t>Average Marks</w:t>
+      </w:r>
+      <w:r>
+        <w:rPr>
+          <w:sz w:val="24"/>
+          <w:szCs w:val="24"/>
+          <w:lang w:val="en-US"/>
+        </w:rPr>
+        <w:tab/>
+      </w:r>
+      <w:r>
+        <w:rPr>
+          <w:sz w:val="24"/>
+          <w:szCs w:val="24"/>
+          <w:lang w:val="en-US"/>
+        </w:rPr>
+        <w:t>Grade</w:t>
+      </w:r>
+      <w:r>
+        <w:rPr>
+          <w:sz w:val="24"/>
+          <w:szCs w:val="24"/>
+          <w:lang w:val="en-US"/>
+        </w:rPr>
+        <w:br/>
+      </w:r>
+      <w:r>
+        <w:rPr>
+          <w:sz w:val="24"/>
+          <w:szCs w:val="24"/>
+          <w:lang w:val="en-US"/>
+        </w:rPr>
+        <w:tab/>
+        <w:t>&gt;= 85</w:t>
+      </w:r>
+      <w:r>
+        <w:rPr>
+          <w:sz w:val="24"/>
+          <w:szCs w:val="24"/>
+          <w:lang w:val="en-US"/>
+        </w:rPr>
+        <w:tab/>
+      </w:r>
+      <w:r>
+        <w:rPr>
+          <w:sz w:val="24"/>
+          <w:szCs w:val="24"/>
+          <w:lang w:val="en-US"/>
+        </w:rPr>
+        <w:tab/>
+      </w:r>
+      <w:r>
+        <w:rPr>
+          <w:sz w:val="24"/>
+          <w:szCs w:val="24"/>
+          <w:lang w:val="en-US"/>
+        </w:rPr>
+        <w:tab/>
+      </w:r>
+      <w:proofErr w:type="spellStart"/>
+      <w:r>
+        <w:rPr>
+          <w:sz w:val="24"/>
+          <w:szCs w:val="24"/>
+          <w:lang w:val="en-US"/>
+        </w:rPr>
+        <w:t>Dist</w:t>
+      </w:r>
+      <w:proofErr w:type="spellEnd"/>
+      <w:r>
+        <w:rPr>
+          <w:sz w:val="24"/>
+          <w:szCs w:val="24"/>
+          <w:lang w:val="en-US"/>
+        </w:rPr>
+        <w:br/>
+      </w:r>
+      <w:r>
+        <w:rPr>
+          <w:sz w:val="24"/>
+          <w:szCs w:val="24"/>
+          <w:lang w:val="en-US"/>
+        </w:rPr>
+        <w:tab/>
+        <w:t>&lt; 85 &amp; &gt;= 75</w:t>
+      </w:r>
+      <w:r>
+        <w:rPr>
+          <w:sz w:val="24"/>
+          <w:szCs w:val="24"/>
+          <w:lang w:val="en-US"/>
+        </w:rPr>
+        <w:tab/>
+      </w:r>
+      <w:r>
+        <w:rPr>
+          <w:sz w:val="24"/>
+          <w:szCs w:val="24"/>
+          <w:lang w:val="en-US"/>
+        </w:rPr>
+        <w:tab/>
+        <w:t>A</w:t>
+      </w:r>
+      <w:r>
+        <w:rPr>
+          <w:sz w:val="24"/>
+          <w:szCs w:val="24"/>
+          <w:lang w:val="en-US"/>
+        </w:rPr>
+        <w:br/>
+      </w:r>
+      <w:r>
+        <w:rPr>
+          <w:sz w:val="24"/>
+          <w:szCs w:val="24"/>
+          <w:lang w:val="en-US"/>
+        </w:rPr>
+        <w:tab/>
+        <w:t>&lt; 75 &amp; &gt;= 60</w:t>
+      </w:r>
+      <w:r>
+        <w:rPr>
+          <w:sz w:val="24"/>
+          <w:szCs w:val="24"/>
+          <w:lang w:val="en-US"/>
+        </w:rPr>
+        <w:tab/>
+      </w:r>
+      <w:r>
+        <w:rPr>
+          <w:sz w:val="24"/>
+          <w:szCs w:val="24"/>
+          <w:lang w:val="en-US"/>
+        </w:rPr>
+        <w:tab/>
+        <w:t>B</w:t>
+      </w:r>
+      <w:r>
+        <w:rPr>
+          <w:sz w:val="24"/>
+          <w:szCs w:val="24"/>
+          <w:lang w:val="en-US"/>
+        </w:rPr>
+        <w:br/>
+      </w:r>
+      <w:r>
+        <w:rPr>
+          <w:sz w:val="24"/>
+          <w:szCs w:val="24"/>
+          <w:lang w:val="en-US"/>
+        </w:rPr>
+        <w:tab/>
+        <w:t>&lt; 60 &amp; &gt;= 50</w:t>
+      </w:r>
+      <w:r>
+        <w:rPr>
+          <w:sz w:val="24"/>
+          <w:szCs w:val="24"/>
+          <w:lang w:val="en-US"/>
+        </w:rPr>
+        <w:tab/>
+      </w:r>
+      <w:r>
+        <w:rPr>
+          <w:sz w:val="24"/>
+          <w:szCs w:val="24"/>
+          <w:lang w:val="en-US"/>
+        </w:rPr>
+        <w:tab/>
+        <w:t>C</w:t>
+      </w:r>
+      <w:r>
+        <w:rPr>
+          <w:sz w:val="24"/>
+          <w:szCs w:val="24"/>
+          <w:lang w:val="en-US"/>
+        </w:rPr>
+        <w:br/>
+      </w:r>
+      <w:r>
+        <w:rPr>
+          <w:sz w:val="24"/>
+          <w:szCs w:val="24"/>
+          <w:lang w:val="en-US"/>
+        </w:rPr>
+        <w:tab/>
+        <w:t>&lt; 50 &amp; &gt;= 35</w:t>
+      </w:r>
+      <w:r>
+        <w:rPr>
+          <w:sz w:val="24"/>
+          <w:szCs w:val="24"/>
+          <w:lang w:val="en-US"/>
+        </w:rPr>
+        <w:tab/>
+      </w:r>
+      <w:r>
+        <w:rPr>
+          <w:sz w:val="24"/>
+          <w:szCs w:val="24"/>
+          <w:lang w:val="en-US"/>
+        </w:rPr>
+        <w:tab/>
+        <w:t>D</w:t>
+      </w:r>
+      <w:r>
+        <w:rPr>
+          <w:sz w:val="24"/>
+          <w:szCs w:val="24"/>
+          <w:lang w:val="en-US"/>
+        </w:rPr>
+        <w:br/>
+      </w:r>
+      <w:r>
+        <w:rPr>
+          <w:sz w:val="24"/>
+          <w:szCs w:val="24"/>
+          <w:lang w:val="en-US"/>
+        </w:rPr>
+        <w:tab/>
+        <w:t>&lt; 35</w:t>
+      </w:r>
+      <w:r>
+        <w:rPr>
+          <w:sz w:val="24"/>
+          <w:szCs w:val="24"/>
+          <w:lang w:val="en-US"/>
+        </w:rPr>
+        <w:tab/>
+      </w:r>
+      <w:r>
+        <w:rPr>
+          <w:sz w:val="24"/>
+          <w:szCs w:val="24"/>
+          <w:lang w:val="en-US"/>
+        </w:rPr>
+        <w:tab/>
+      </w:r>
+      <w:r>
+        <w:rPr>
+          <w:sz w:val="24"/>
+          <w:szCs w:val="24"/>
+          <w:lang w:val="en-US"/>
+        </w:rPr>
+        <w:tab/>
+        <w:t>Fail</w:t>
+      </w:r>
       <w:bookmarkStart w:id="0" w:name="_GoBack"/>
       <w:bookmarkEnd w:id="0"/>
+    </w:p>
+    <w:p>
+      <w:pPr>
+        <w:pStyle w:val="ListParagraph"/>
+        <w:numPr>
+          <w:ilvl w:val="0"/>
+          <w:numId w:val="2"/>
+        </w:numPr>
+        <w:rPr>
+          <w:sz w:val="24"/>
+          <w:szCs w:val="24"/>
+          <w:lang w:val="en-US"/>
+        </w:rPr>
+      </w:pPr>
     </w:p>
     <w:sectPr>
       <w:pgSz w:w="11906" w:h="16838"/>

</xml_diff>

<commit_message>
Date: 18 Jan 2026
</commit_message>
<xml_diff>
--- a/Assignments.docx
+++ b/Assignments.docx
@@ -174,23 +174,13 @@
           <w:lang w:val="en-US"/>
         </w:rPr>
       </w:pPr>
-      <w:proofErr w:type="spellStart"/>
-      <w:r>
-        <w:rPr>
-          <w:sz w:val="24"/>
-          <w:szCs w:val="24"/>
-          <w:lang w:val="en-US"/>
-        </w:rPr>
-        <w:t>hra</w:t>
-      </w:r>
-      <w:proofErr w:type="spellEnd"/>
-      <w:r>
-        <w:rPr>
-          <w:sz w:val="24"/>
-          <w:szCs w:val="24"/>
-          <w:lang w:val="en-US"/>
-        </w:rPr>
-        <w:t xml:space="preserve"> </w:t>
+      <w:r>
+        <w:rPr>
+          <w:sz w:val="24"/>
+          <w:szCs w:val="24"/>
+          <w:lang w:val="en-US"/>
+        </w:rPr>
+        <w:t xml:space="preserve">hra </w:t>
       </w:r>
       <w:r>
         <w:rPr>
@@ -222,23 +212,13 @@
           <w:lang w:val="en-US"/>
         </w:rPr>
       </w:pPr>
-      <w:proofErr w:type="spellStart"/>
-      <w:r>
-        <w:rPr>
-          <w:sz w:val="24"/>
-          <w:szCs w:val="24"/>
-          <w:lang w:val="en-US"/>
-        </w:rPr>
-        <w:t>pf</w:t>
-      </w:r>
-      <w:proofErr w:type="spellEnd"/>
-      <w:r>
-        <w:rPr>
-          <w:sz w:val="24"/>
-          <w:szCs w:val="24"/>
-          <w:lang w:val="en-US"/>
-        </w:rPr>
-        <w:t xml:space="preserve"> </w:t>
+      <w:r>
+        <w:rPr>
+          <w:sz w:val="24"/>
+          <w:szCs w:val="24"/>
+          <w:lang w:val="en-US"/>
+        </w:rPr>
+        <w:t xml:space="preserve">pf </w:t>
       </w:r>
       <w:r>
         <w:rPr>
@@ -276,18 +256,8 @@
           <w:szCs w:val="24"/>
           <w:lang w:val="en-US"/>
         </w:rPr>
-        <w:t xml:space="preserve">gross = basic salary + da + </w:t>
-      </w:r>
-      <w:proofErr w:type="spellStart"/>
-      <w:r>
-        <w:rPr>
-          <w:sz w:val="24"/>
-          <w:szCs w:val="24"/>
-          <w:lang w:val="en-US"/>
-        </w:rPr>
-        <w:t>hra</w:t>
-      </w:r>
-      <w:proofErr w:type="spellEnd"/>
+        <w:t>gross = basic salary + da + hra</w:t>
+      </w:r>
     </w:p>
     <w:p>
       <w:pPr>
@@ -308,18 +278,8 @@
           <w:szCs w:val="24"/>
           <w:lang w:val="en-US"/>
         </w:rPr>
-        <w:t xml:space="preserve">net = gross – </w:t>
-      </w:r>
-      <w:proofErr w:type="spellStart"/>
-      <w:r>
-        <w:rPr>
-          <w:sz w:val="24"/>
-          <w:szCs w:val="24"/>
-          <w:lang w:val="en-US"/>
-        </w:rPr>
-        <w:t>pf</w:t>
-      </w:r>
-      <w:proofErr w:type="spellEnd"/>
+        <w:t>net = gross – pf</w:t>
+      </w:r>
     </w:p>
     <w:p>
       <w:pPr>
@@ -452,25 +412,7 @@
           <w:szCs w:val="24"/>
           <w:lang w:val="en-US"/>
         </w:rPr>
-        <w:t xml:space="preserve">Accept age from user and show the message as "You are valid for voting" if age is </w:t>
-      </w:r>
-      <w:proofErr w:type="spellStart"/>
-      <w:r>
-        <w:rPr>
-          <w:sz w:val="24"/>
-          <w:szCs w:val="24"/>
-          <w:lang w:val="en-US"/>
-        </w:rPr>
-        <w:t>grater</w:t>
-      </w:r>
-      <w:proofErr w:type="spellEnd"/>
-      <w:r>
-        <w:rPr>
-          <w:sz w:val="24"/>
-          <w:szCs w:val="24"/>
-          <w:lang w:val="en-US"/>
-        </w:rPr>
-        <w:t xml:space="preserve"> than or equal to 18 otherwise display the message as "You are not valid for voting"</w:t>
+        <w:t>Accept age from user and show the message as "You are valid for voting" if age is grater than or equal to 18 otherwise display the message as "You are not valid for voting"</w:t>
       </w:r>
     </w:p>
     <w:p>
@@ -492,23 +434,7 @@
           <w:szCs w:val="24"/>
           <w:lang w:val="en-US"/>
         </w:rPr>
-        <w:t xml:space="preserve">Accept marks of 5 subjects and </w:t>
-      </w:r>
-      <w:r>
-        <w:rPr>
-          <w:sz w:val="24"/>
-          <w:szCs w:val="24"/>
-          <w:lang w:val="en-US"/>
-        </w:rPr>
-        <w:t>calculate</w:t>
-      </w:r>
-      <w:r>
-        <w:rPr>
-          <w:sz w:val="24"/>
-          <w:szCs w:val="24"/>
-          <w:lang w:val="en-US"/>
-        </w:rPr>
-        <w:t xml:space="preserve"> total and average marks also display the grade as follows</w:t>
+        <w:t>Accept marks of 5 subjects and calculate total and average marks also display the grade as follows</w:t>
       </w:r>
       <w:r>
         <w:rPr>
@@ -590,17 +516,8 @@
           <w:lang w:val="en-US"/>
         </w:rPr>
         <w:tab/>
-      </w:r>
-      <w:proofErr w:type="spellStart"/>
-      <w:r>
-        <w:rPr>
-          <w:sz w:val="24"/>
-          <w:szCs w:val="24"/>
-          <w:lang w:val="en-US"/>
-        </w:rPr>
         <w:t>Dist</w:t>
       </w:r>
-      <w:proofErr w:type="spellEnd"/>
       <w:r>
         <w:rPr>
           <w:sz w:val="24"/>
@@ -778,23 +695,269 @@
         </w:rPr>
         <w:tab/>
         <w:t>Fail</w:t>
+      </w:r>
+    </w:p>
+    <w:p>
+      <w:pPr>
+        <w:pStyle w:val="ListParagraph"/>
+        <w:numPr>
+          <w:ilvl w:val="0"/>
+          <w:numId w:val="2"/>
+        </w:numPr>
+        <w:rPr>
+          <w:sz w:val="24"/>
+          <w:szCs w:val="24"/>
+          <w:lang w:val="en-US"/>
+        </w:rPr>
+      </w:pPr>
+      <w:r>
+        <w:rPr>
+          <w:sz w:val="24"/>
+          <w:szCs w:val="24"/>
+          <w:lang w:val="en-US"/>
+        </w:rPr>
+        <w:t xml:space="preserve">Create a class </w:t>
+      </w:r>
+      <w:r>
+        <w:rPr>
+          <w:b/>
+          <w:bCs/>
+          <w:sz w:val="24"/>
+          <w:szCs w:val="24"/>
+          <w:lang w:val="en-US"/>
+        </w:rPr>
+        <w:t>Employee</w:t>
+      </w:r>
+      <w:r>
+        <w:rPr>
+          <w:sz w:val="24"/>
+          <w:szCs w:val="24"/>
+          <w:lang w:val="en-US"/>
+        </w:rPr>
+        <w:t xml:space="preserve"> with following members</w:t>
+      </w:r>
+    </w:p>
+    <w:p>
+      <w:pPr>
+        <w:pStyle w:val="ListParagraph"/>
+        <w:numPr>
+          <w:ilvl w:val="1"/>
+          <w:numId w:val="2"/>
+        </w:numPr>
+        <w:rPr>
+          <w:sz w:val="24"/>
+          <w:szCs w:val="24"/>
+          <w:lang w:val="en-US"/>
+        </w:rPr>
+      </w:pPr>
+      <w:r>
+        <w:rPr>
+          <w:sz w:val="24"/>
+          <w:szCs w:val="24"/>
+          <w:lang w:val="en-US"/>
+        </w:rPr>
+        <w:t>Data Members</w:t>
+      </w:r>
+    </w:p>
+    <w:p>
+      <w:pPr>
+        <w:pStyle w:val="ListParagraph"/>
+        <w:numPr>
+          <w:ilvl w:val="2"/>
+          <w:numId w:val="2"/>
+        </w:numPr>
+        <w:rPr>
+          <w:sz w:val="24"/>
+          <w:szCs w:val="24"/>
+          <w:lang w:val="en-US"/>
+        </w:rPr>
+      </w:pPr>
+      <w:r>
+        <w:rPr>
+          <w:sz w:val="24"/>
+          <w:szCs w:val="24"/>
+          <w:lang w:val="en-US"/>
+        </w:rPr>
+        <w:t>empId</w:t>
+      </w:r>
+    </w:p>
+    <w:p>
+      <w:pPr>
+        <w:pStyle w:val="ListParagraph"/>
+        <w:numPr>
+          <w:ilvl w:val="2"/>
+          <w:numId w:val="2"/>
+        </w:numPr>
+        <w:rPr>
+          <w:sz w:val="24"/>
+          <w:szCs w:val="24"/>
+          <w:lang w:val="en-US"/>
+        </w:rPr>
+      </w:pPr>
+      <w:r>
+        <w:rPr>
+          <w:sz w:val="24"/>
+          <w:szCs w:val="24"/>
+          <w:lang w:val="en-US"/>
+        </w:rPr>
+        <w:t>empName</w:t>
+      </w:r>
+    </w:p>
+    <w:p>
+      <w:pPr>
+        <w:pStyle w:val="ListParagraph"/>
+        <w:numPr>
+          <w:ilvl w:val="2"/>
+          <w:numId w:val="2"/>
+        </w:numPr>
+        <w:rPr>
+          <w:sz w:val="24"/>
+          <w:szCs w:val="24"/>
+          <w:lang w:val="en-US"/>
+        </w:rPr>
+      </w:pPr>
+      <w:r>
+        <w:rPr>
+          <w:sz w:val="24"/>
+          <w:szCs w:val="24"/>
+          <w:lang w:val="en-US"/>
+        </w:rPr>
+        <w:t>basicSalary</w:t>
+      </w:r>
+    </w:p>
+    <w:p>
+      <w:pPr>
+        <w:pStyle w:val="ListParagraph"/>
+        <w:numPr>
+          <w:ilvl w:val="2"/>
+          <w:numId w:val="2"/>
+        </w:numPr>
+        <w:rPr>
+          <w:sz w:val="24"/>
+          <w:szCs w:val="24"/>
+          <w:lang w:val="en-US"/>
+        </w:rPr>
+      </w:pPr>
+      <w:r>
+        <w:rPr>
+          <w:sz w:val="24"/>
+          <w:szCs w:val="24"/>
+          <w:lang w:val="en-US"/>
+        </w:rPr>
+        <w:t>gender</w:t>
+      </w:r>
+    </w:p>
+    <w:p>
+      <w:pPr>
+        <w:pStyle w:val="ListParagraph"/>
+        <w:numPr>
+          <w:ilvl w:val="2"/>
+          <w:numId w:val="2"/>
+        </w:numPr>
+        <w:rPr>
+          <w:sz w:val="24"/>
+          <w:szCs w:val="24"/>
+          <w:lang w:val="en-US"/>
+        </w:rPr>
+      </w:pPr>
+      <w:r>
+        <w:rPr>
+          <w:sz w:val="24"/>
+          <w:szCs w:val="24"/>
+          <w:lang w:val="en-US"/>
+        </w:rPr>
+        <w:t>dept</w:t>
+      </w:r>
+    </w:p>
+    <w:p>
+      <w:pPr>
+        <w:pStyle w:val="ListParagraph"/>
+        <w:numPr>
+          <w:ilvl w:val="1"/>
+          <w:numId w:val="2"/>
+        </w:numPr>
+        <w:rPr>
+          <w:sz w:val="24"/>
+          <w:szCs w:val="24"/>
+          <w:lang w:val="en-US"/>
+        </w:rPr>
+      </w:pPr>
+      <w:r>
+        <w:rPr>
+          <w:sz w:val="24"/>
+          <w:szCs w:val="24"/>
+          <w:lang w:val="en-US"/>
+        </w:rPr>
+        <w:t>Member Functions</w:t>
+      </w:r>
+    </w:p>
+    <w:p>
+      <w:pPr>
+        <w:pStyle w:val="ListParagraph"/>
+        <w:numPr>
+          <w:ilvl w:val="2"/>
+          <w:numId w:val="2"/>
+        </w:numPr>
+        <w:rPr>
+          <w:sz w:val="24"/>
+          <w:szCs w:val="24"/>
+          <w:lang w:val="en-US"/>
+        </w:rPr>
+      </w:pPr>
+      <w:r>
+        <w:rPr>
+          <w:sz w:val="24"/>
+          <w:szCs w:val="24"/>
+          <w:lang w:val="en-US"/>
+        </w:rPr>
+        <w:t>displayData()</w:t>
+      </w:r>
+    </w:p>
+    <w:p>
+      <w:pPr>
+        <w:pStyle w:val="ListParagraph"/>
+        <w:numPr>
+          <w:ilvl w:val="2"/>
+          <w:numId w:val="2"/>
+        </w:numPr>
+        <w:rPr>
+          <w:sz w:val="24"/>
+          <w:szCs w:val="24"/>
+          <w:lang w:val="en-US"/>
+        </w:rPr>
+      </w:pPr>
+      <w:r>
+        <w:rPr>
+          <w:sz w:val="24"/>
+          <w:szCs w:val="24"/>
+          <w:lang w:val="en-US"/>
+        </w:rPr>
+        <w:t>calculateSalary() (Should return the Net salary using technique used in assignment no 4)</w:t>
+      </w:r>
+    </w:p>
+    <w:p>
+      <w:pPr>
+        <w:pStyle w:val="ListParagraph"/>
+        <w:numPr>
+          <w:ilvl w:val="1"/>
+          <w:numId w:val="2"/>
+        </w:numPr>
+        <w:rPr>
+          <w:sz w:val="24"/>
+          <w:szCs w:val="24"/>
+          <w:lang w:val="en-US"/>
+        </w:rPr>
+      </w:pPr>
+      <w:r>
+        <w:rPr>
+          <w:sz w:val="24"/>
+          <w:szCs w:val="24"/>
+          <w:lang w:val="en-US"/>
+        </w:rPr>
+        <w:t>Create Client Class as well</w:t>
       </w:r>
       <w:bookmarkStart w:id="0" w:name="_GoBack"/>
       <w:bookmarkEnd w:id="0"/>
-    </w:p>
-    <w:p>
-      <w:pPr>
-        <w:pStyle w:val="ListParagraph"/>
-        <w:numPr>
-          <w:ilvl w:val="0"/>
-          <w:numId w:val="2"/>
-        </w:numPr>
-        <w:rPr>
-          <w:sz w:val="24"/>
-          <w:szCs w:val="24"/>
-          <w:lang w:val="en-US"/>
-        </w:rPr>
-      </w:pPr>
     </w:p>
     <w:sectPr>
       <w:pgSz w:w="11906" w:h="16838"/>
@@ -833,7 +996,7 @@
         <w:ind w:left="1440" w:hanging="360"/>
       </w:pPr>
     </w:lvl>
-    <w:lvl w:ilvl="2" w:tplc="4009001B" w:tentative="1">
+    <w:lvl w:ilvl="2" w:tplc="4009001B">
       <w:start w:val="1"/>
       <w:numFmt w:val="lowerRoman"/>
       <w:lvlText w:val="%3."/>
@@ -842,7 +1005,7 @@
         <w:ind w:left="2160" w:hanging="180"/>
       </w:pPr>
     </w:lvl>
-    <w:lvl w:ilvl="3" w:tplc="4009000F" w:tentative="1">
+    <w:lvl w:ilvl="3" w:tplc="4009000F">
       <w:start w:val="1"/>
       <w:numFmt w:val="decimal"/>
       <w:lvlText w:val="%4."/>

</xml_diff>